<commit_message>
Draft of Revision2 to Julia
</commit_message>
<xml_diff>
--- a/Revision2.docx
+++ b/Revision2.docx
@@ -402,7 +402,7 @@
         <w:t xml:space="preserve"> </w:t>
       </w:r>
       <w:r>
-        <w:t xml:space="preserve">(Bleidorn et al., 2022-07/2022-08; Stieger et al., 2021)</w:t>
+        <w:t xml:space="preserve">(Bleidorn et al., 2022; Stieger et al., 2021)</w:t>
       </w:r>
       <w:r>
         <w:t xml:space="preserve">. Personality researchers often rely on longitudinal analyses to further their understanding of the causal processes that might underlie such associations.</w:t>
@@ -437,7 +437,7 @@
         <w:t xml:space="preserve"> </w:t>
       </w:r>
       <w:r>
-        <w:t xml:space="preserve">posits that personality traits like agreeableness, conscientiousness, and (low) openness to experience produce normative behaviors; when religiosity is normative in a culture, then these traits should cause greater religiosity. Considering the effects of religiosity on personality, complementary theories suggest that religiosity itself can impact these same traits, as religious contexts also promote or even enforce behaviors and views that are consistent with traits like agreeableness and conscientiousness.</w:t>
+        <w:t xml:space="preserve">posits that personality traits like agreeableness, conscientiousness, and (low) openness to experience produce normative behaviors. When religiosity is normative in a culture, then these traits should cause greater religiosity. Considering the effects of religiosity on personality, complementary theories suggest that religiosity itself can impact these same traits, as religious contexts also promote or even enforce behaviors and views that are consistent with traits like agreeableness and conscientiousness.</w:t>
       </w:r>
     </w:p>
     <w:p>
@@ -685,7 +685,7 @@
         <w:footnoteReference w:id="23"/>
       </w:r>
       <w:r>
-        <w:t xml:space="preserve">. They argue that because the correlations between personality and religiosity tend to be small (e.g., around .19 in their review), the lagged effects should be even smaller. Indeed, the observed lagged effects in their study were quite small, with maximum standardized regression coefficients of .039. The estimated moderator effects they found were similarly small in size.</w:t>
+        <w:t xml:space="preserve">. They argued that because the correlations between personality and religiosity tend to be small (e.g., around .19 in their review), the lagged effects should be even smaller. Indeed, the observed lagged effects in their study were quite small, with maximum standardized regression coefficients of .039. The estimated moderator effects they found were similarly small in size.</w:t>
       </w:r>
     </w:p>
     <w:p>
@@ -714,7 +714,7 @@
         <w:t xml:space="preserve"> </w:t>
       </w:r>
       <w:r>
-        <w:t xml:space="preserve">did not report zero-order correlations either within waves or after aggregating personality and religiosity across the 12-year period. Perhaps more importantly, very small effect sizes may simply reflect biases induced by subtle model misspecification or residual confounding rather than true underlying effects. Thus, each of the model specification issues that we have highlighted—even if they reflect just minor misspecification—could account for the very small observed effects. Again, in such cases, robustness to alternative specification provides an important check on the influence of these factors.</w:t>
+        <w:t xml:space="preserve">did not report zero-order correlations either within waves or after aggregating personality and religiosity across the 12-year period. We address this issue by examining these aggregated correlations. Perhaps more importantly, very small effect sizes may simply reflect biases induced by subtle model misspecification or residual confounding rather than true underlying effects. Thus, each of the model specification issues that we have highlighted—even if they reflect just minor misspecification—could account for the very small observed effects. Again, in such cases, robustness to alternative specification provides an important check on the influence of these factors.</w:t>
       </w:r>
     </w:p>
     <w:bookmarkEnd w:id="24"/>
@@ -826,7 +826,7 @@
         <w:t xml:space="preserve"> </w:t>
       </w:r>
       <w:r>
-        <w:t xml:space="preserve">(Orth, Clark, Donnellan, &amp; Robins, 2021)</w:t>
+        <w:t xml:space="preserve">(Orth, Clark, Donnellan, Robins, &amp; Robins, 2021)</w:t>
       </w:r>
       <w:r>
         <w:t xml:space="preserve">. The DPM, in contrast, does not residualize wave-specific variance when examining the dynamic processes, which means that links between stable-trait variance for one variable and change in another can be examined. Because debates about the CLPM have primarily emphasized the RI-CLPM as an alternative, we focus on these comparisons in this paper. We do, however, report results of the DPM as supplemental analyses.</w:t>
@@ -6757,7 +6757,7 @@
         <w:footnoteReference w:id="51"/>
       </w:r>
       <w:r>
-        <w:t xml:space="preserve">. This estimate was similar in size, significant, and even slightly larger when the RI-CLPM was used, but only when latent variables were modeled, and when all traits were included simultaneously. Estimated effects were smaller (frequently about half the size) and sometimes nonsignificant in the other model specifications. This association between agreeableness and religiosity was the most robust of the effects we examined, and even it varied in size and significance across model specifications.</w:t>
+        <w:t xml:space="preserve">. This estimate was similar in size, significant, and even slightly larger when the RI-CLPM was used, but only when latent variables were modeled and when all traits were included simultaneously. Estimated effects were smaller (frequently about half the size) and sometimes nonsignificant in the other model specifications. This association between agreeableness and religiosity was the most robust of the effects we examined, and even it varied in size and significance across model specifications.</w:t>
       </w:r>
     </w:p>
     <w:p>
@@ -7151,7 +7151,15 @@
         <w:t xml:space="preserve">(e.g., Orth et al., 2021)</w:t>
       </w:r>
       <w:r>
-        <w:t xml:space="preserve">. Specifically, it has been claimed by critics of the RI-CLPM, that this feature changes the question being asked, and it prevents researchers from examining whether stable traits predict change in an outcome. Although we disagree with</w:t>
+        <w:t xml:space="preserve">. Specifically, it has been claimed by critics of the RI-CLPM, that this feature changes the question being asked, and it prevents researchers from examining whether stable traits predict change in an outcome.</w:t>
+      </w:r>
+    </w:p>
+    <w:p>
+      <w:pPr>
+        <w:pStyle w:val="Textkrper"/>
+      </w:pPr>
+      <w:r>
+        <w:t xml:space="preserve">We disagree with</w:t>
       </w:r>
       <w:r>
         <w:t xml:space="preserve"> </w:t>
@@ -7163,7 +7171,7 @@
         <w:t xml:space="preserve"> </w:t>
       </w:r>
       <w:r>
-        <w:t xml:space="preserve">and other critics that this feature of the RI-CLPM fundamentally changes the nature of the question that is being asked</w:t>
+        <w:t xml:space="preserve">that this feature of the RI-CLPM fundamentally changes the nature of the question that is being asked</w:t>
       </w:r>
       <w:r>
         <w:t xml:space="preserve"> </w:t>
@@ -7172,7 +7180,44 @@
         <w:t xml:space="preserve">(see Lucas, 2023)</w:t>
       </w:r>
       <w:r>
-        <w:t xml:space="preserve">, it is possible to examine alternative models that address concerns about time-invariant confounders in different ways.</w:t>
+        <w:t xml:space="preserve">.</w:t>
+      </w:r>
+      <w:r>
+        <w:t xml:space="preserve"> </w:t>
+      </w:r>
+      <w:r>
+        <w:t xml:space="preserve">Lundberg, Johnson, and Stewart (2021)</w:t>
+      </w:r>
+      <w:r>
+        <w:t xml:space="preserve"> </w:t>
+      </w:r>
+      <w:r>
+        <w:t xml:space="preserve">noted that when testing scientific questions, it is important to specify both a theoretical estimand—the theoretical question one is trying to answer—and an empirical estimand, which specifies how this theoretical questions maps on to a particular estimate from a statistical model under specific assumptions. Both the CLPM and the RI-CLPM are designed to answer the causal question: Would a change in personality</w:t>
+      </w:r>
+      <w:r>
+        <w:t xml:space="preserve"> </w:t>
+      </w:r>
+      <w:r>
+        <w:rPr>
+          <w:iCs/>
+          <w:i/>
+        </w:rPr>
+        <w:t xml:space="preserve">cause</w:t>
+      </w:r>
+      <w:r>
+        <w:t xml:space="preserve"> </w:t>
+      </w:r>
+      <w:r>
+        <w:t xml:space="preserve">a change in religiosity. Each model answers this question, however, with different empirical estimands that can only appropriately test that theoretical question under specific assumptions. A primary argument underlying critiques of the CLPM is that the assumptions required to map the empirical estimand from that analysis to the theoretical estimand almost never hold. The RI-CLPM addresses the same theoretical estimand (i.e., the same theoretical question) with a different empirical estimand that has less restrictive (and more realistic) assumptions</w:t>
+      </w:r>
+      <w:r>
+        <w:t xml:space="preserve"> </w:t>
+      </w:r>
+      <w:r>
+        <w:t xml:space="preserve">(see Murayama &amp; Gfrörer, 2022 for a discussion of the similarities and differences between these models)</w:t>
+      </w:r>
+      <w:r>
+        <w:t xml:space="preserve">. Despite this disagreement, it is possible to examine alternative models that address concerns about time-invariant confounders in different ways.</w:t>
       </w:r>
     </w:p>
     <w:p>
@@ -7373,7 +7418,7 @@
         <w:pStyle w:val="FirstParagraph"/>
       </w:pPr>
       <w:r>
-        <w:t xml:space="preserve">The first issue we raised was in regard the complexity of the model that was used in the original study. This original model included items as indicators of latent Big Five personality traits, and it modeled all traits simultaneously. To be sure, this approach is defensible, and it has some advantages over alternatives. Most importantly, in models like the standard CLPM, the existence of measurement error can lead to spurious lagged effects</w:t>
+        <w:t xml:space="preserve">The first issue we raised was in regard to the complexity of the model that was used in the original study. This original model included items as indicators of latent Big Five personality traits, and it modeled all traits simultaneously. To be sure, this approach is defensible, and it has some advantages over alternatives. Most importantly, in models like the standard CLPM, the existence of measurement error can lead to spurious lagged effects</w:t>
       </w:r>
       <w:r>
         <w:t xml:space="preserve"> </w:t>
@@ -7400,16 +7445,7 @@
         <w:t xml:space="preserve">3</w:t>
       </w:r>
       <w:r>
-        <w:t xml:space="preserve">). These effects should be interpreted cautiously, as they could be spurious. Notably, although the existence of measurement error can also lead to spurious lagged effects in the RI-CLPM</w:t>
-      </w:r>
-      <w:r>
-        <w:t xml:space="preserve"> </w:t>
-      </w:r>
-      <w:r>
-        <w:t xml:space="preserve">(Lucas, 2023)</w:t>
-      </w:r>
-      <w:r>
-        <w:t xml:space="preserve">, no effects emerged in the observed-variable version of the RI-CLPM that did not also emerge in the latent-variable version.</w:t>
+        <w:t xml:space="preserve">). These effects should be interpreted cautiously, as they could be spurious. Notably, although the existence of measurement error can also lead to spurious lagged effects in the RI-CLPM, no effects emerged in the observed-variable version of the RI-CLPM that did not also emerge in the latent-variable version.</w:t>
       </w:r>
     </w:p>
     <w:p>
@@ -8006,7 +8042,7 @@
     </w:p>
     <w:bookmarkEnd w:id="81"/>
     <w:bookmarkEnd w:id="82"/>
-    <w:bookmarkStart w:id="134" w:name="references"/>
+    <w:bookmarkStart w:id="136" w:name="references"/>
     <w:p>
       <w:pPr>
         <w:pStyle w:val="berschrift1"/>
@@ -8015,7 +8051,7 @@
         <w:t xml:space="preserve">References</w:t>
       </w:r>
     </w:p>
-    <w:bookmarkStart w:id="133" w:name="refs"/>
+    <w:bookmarkStart w:id="135" w:name="refs"/>
     <w:bookmarkStart w:id="83" w:name="ref-allison2009fixed"/>
     <w:p>
       <w:pPr>
@@ -8276,7 +8312,7 @@
         <w:pStyle w:val="Literaturverzeichnis"/>
       </w:pPr>
       <w:r>
-        <w:t xml:space="preserve">Bleidorn, W., Schwaba, T., Zheng, A., Hopwood, C. J., Sosa, S. S., Roberts, B. W., &amp; Briley, D. A. (2022-07/2022-08). Personality stability and change:</w:t>
+        <w:t xml:space="preserve">Bleidorn, W., Schwaba, T., Zheng, A., Hopwood, C. J., Sosa, S. S., Roberts, B. W., &amp; Briley, D. A. (2022). Personality stability and change:</w:t>
       </w:r>
       <w:r>
         <w:t xml:space="preserve"> </w:t>
@@ -9573,64 +9609,52 @@
       </w:hyperlink>
     </w:p>
     <w:bookmarkEnd w:id="118"/>
-    <w:bookmarkStart w:id="120" w:name="ref-lynam_perils_2006"/>
+    <w:bookmarkStart w:id="120" w:name="ref-lundberg_what_2021"/>
     <w:p>
       <w:pPr>
         <w:pStyle w:val="Literaturverzeichnis"/>
       </w:pPr>
       <w:r>
-        <w:t xml:space="preserve">Lynam, D. R., Hoyle, R. H., &amp; Newman, J. P. (2006). The</w:t>
-      </w:r>
-      <w:r>
-        <w:t xml:space="preserve"> </w:t>
-      </w:r>
-      <w:r>
-        <w:t xml:space="preserve">Perils</w:t>
-      </w:r>
-      <w:r>
-        <w:t xml:space="preserve"> </w:t>
-      </w:r>
-      <w:r>
-        <w:t xml:space="preserve">of</w:t>
-      </w:r>
-      <w:r>
-        <w:t xml:space="preserve"> </w:t>
-      </w:r>
-      <w:r>
-        <w:t xml:space="preserve">Partialling</w:t>
-      </w:r>
-      <w:r>
-        <w:t xml:space="preserve">:</w:t>
-      </w:r>
-      <w:r>
-        <w:t xml:space="preserve"> </w:t>
-      </w:r>
-      <w:r>
-        <w:t xml:space="preserve">Cautionary Tales</w:t>
-      </w:r>
-      <w:r>
-        <w:t xml:space="preserve"> </w:t>
-      </w:r>
-      <w:r>
-        <w:t xml:space="preserve">from</w:t>
-      </w:r>
-      <w:r>
-        <w:t xml:space="preserve"> </w:t>
-      </w:r>
-      <w:r>
-        <w:t xml:space="preserve">Aggression</w:t>
-      </w:r>
-      <w:r>
-        <w:t xml:space="preserve"> </w:t>
-      </w:r>
-      <w:r>
-        <w:t xml:space="preserve">and</w:t>
-      </w:r>
-      <w:r>
-        <w:t xml:space="preserve"> </w:t>
-      </w:r>
-      <w:r>
-        <w:t xml:space="preserve">Psychopathy</w:t>
+        <w:t xml:space="preserve">Lundberg, I., Johnson, R., &amp; Stewart, B. M. (2021). What</w:t>
+      </w:r>
+      <w:r>
+        <w:t xml:space="preserve"> </w:t>
+      </w:r>
+      <w:r>
+        <w:t xml:space="preserve">Is Your Estimand</w:t>
+      </w:r>
+      <w:r>
+        <w:t xml:space="preserve">?</w:t>
+      </w:r>
+      <w:r>
+        <w:t xml:space="preserve"> </w:t>
+      </w:r>
+      <w:r>
+        <w:t xml:space="preserve">Defining</w:t>
+      </w:r>
+      <w:r>
+        <w:t xml:space="preserve"> </w:t>
+      </w:r>
+      <w:r>
+        <w:t xml:space="preserve">the</w:t>
+      </w:r>
+      <w:r>
+        <w:t xml:space="preserve"> </w:t>
+      </w:r>
+      <w:r>
+        <w:t xml:space="preserve">Target Quantity Connects Statistical Evidence</w:t>
+      </w:r>
+      <w:r>
+        <w:t xml:space="preserve"> </w:t>
+      </w:r>
+      <w:r>
+        <w:t xml:space="preserve">to</w:t>
+      </w:r>
+      <w:r>
+        <w:t xml:space="preserve"> </w:t>
+      </w:r>
+      <w:r>
+        <w:t xml:space="preserve">Theory</w:t>
       </w:r>
       <w:r>
         <w:t xml:space="preserve">.</w:t>
@@ -9643,7 +9667,7 @@
           <w:iCs/>
           <w:i/>
         </w:rPr>
-        <w:t xml:space="preserve">Assessment</w:t>
+        <w:t xml:space="preserve">American Sociological Review</w:t>
       </w:r>
       <w:r>
         <w:t xml:space="preserve">,</w:t>
@@ -9656,6 +9680,107 @@
           <w:iCs/>
           <w:i/>
         </w:rPr>
+        <w:t xml:space="preserve">86</w:t>
+      </w:r>
+      <w:r>
+        <w:t xml:space="preserve">(3), 532–565.</w:t>
+      </w:r>
+      <w:r>
+        <w:t xml:space="preserve"> </w:t>
+      </w:r>
+      <w:hyperlink r:id="rId119">
+        <w:r>
+          <w:rPr>
+            <w:rStyle w:val="Hyperlink"/>
+          </w:rPr>
+          <w:t xml:space="preserve">https://doi.org/10.1177/00031224211004187</w:t>
+        </w:r>
+      </w:hyperlink>
+    </w:p>
+    <w:bookmarkEnd w:id="120"/>
+    <w:bookmarkStart w:id="122" w:name="ref-lynam_perils_2006"/>
+    <w:p>
+      <w:pPr>
+        <w:pStyle w:val="Literaturverzeichnis"/>
+      </w:pPr>
+      <w:r>
+        <w:t xml:space="preserve">Lynam, D. R., Hoyle, R. H., &amp; Newman, J. P. (2006). The</w:t>
+      </w:r>
+      <w:r>
+        <w:t xml:space="preserve"> </w:t>
+      </w:r>
+      <w:r>
+        <w:t xml:space="preserve">Perils</w:t>
+      </w:r>
+      <w:r>
+        <w:t xml:space="preserve"> </w:t>
+      </w:r>
+      <w:r>
+        <w:t xml:space="preserve">of</w:t>
+      </w:r>
+      <w:r>
+        <w:t xml:space="preserve"> </w:t>
+      </w:r>
+      <w:r>
+        <w:t xml:space="preserve">Partialling</w:t>
+      </w:r>
+      <w:r>
+        <w:t xml:space="preserve">:</w:t>
+      </w:r>
+      <w:r>
+        <w:t xml:space="preserve"> </w:t>
+      </w:r>
+      <w:r>
+        <w:t xml:space="preserve">Cautionary Tales</w:t>
+      </w:r>
+      <w:r>
+        <w:t xml:space="preserve"> </w:t>
+      </w:r>
+      <w:r>
+        <w:t xml:space="preserve">from</w:t>
+      </w:r>
+      <w:r>
+        <w:t xml:space="preserve"> </w:t>
+      </w:r>
+      <w:r>
+        <w:t xml:space="preserve">Aggression</w:t>
+      </w:r>
+      <w:r>
+        <w:t xml:space="preserve"> </w:t>
+      </w:r>
+      <w:r>
+        <w:t xml:space="preserve">and</w:t>
+      </w:r>
+      <w:r>
+        <w:t xml:space="preserve"> </w:t>
+      </w:r>
+      <w:r>
+        <w:t xml:space="preserve">Psychopathy</w:t>
+      </w:r>
+      <w:r>
+        <w:t xml:space="preserve">.</w:t>
+      </w:r>
+      <w:r>
+        <w:t xml:space="preserve"> </w:t>
+      </w:r>
+      <w:r>
+        <w:rPr>
+          <w:iCs/>
+          <w:i/>
+        </w:rPr>
+        <w:t xml:space="preserve">Assessment</w:t>
+      </w:r>
+      <w:r>
+        <w:t xml:space="preserve">,</w:t>
+      </w:r>
+      <w:r>
+        <w:t xml:space="preserve"> </w:t>
+      </w:r>
+      <w:r>
+        <w:rPr>
+          <w:iCs/>
+          <w:i/>
+        </w:rPr>
         <w:t xml:space="preserve">13</w:t>
       </w:r>
       <w:r>
@@ -9664,7 +9789,7 @@
       <w:r>
         <w:t xml:space="preserve"> </w:t>
       </w:r>
-      <w:hyperlink r:id="rId119">
+      <w:hyperlink r:id="rId121">
         <w:r>
           <w:rPr>
             <w:rStyle w:val="Hyperlink"/>
@@ -9673,8 +9798,8 @@
         </w:r>
       </w:hyperlink>
     </w:p>
-    <w:bookmarkEnd w:id="120"/>
-    <w:bookmarkStart w:id="122" w:name="ref-murayama_thinking_2022"/>
+    <w:bookmarkEnd w:id="122"/>
+    <w:bookmarkStart w:id="124" w:name="ref-murayama_thinking_2022"/>
     <w:p>
       <w:pPr>
         <w:pStyle w:val="Literaturverzeichnis"/>
@@ -9726,7 +9851,7 @@
       <w:r>
         <w:t xml:space="preserve"> </w:t>
       </w:r>
-      <w:hyperlink r:id="rId121">
+      <w:hyperlink r:id="rId123">
         <w:r>
           <w:rPr>
             <w:rStyle w:val="Hyperlink"/>
@@ -9735,14 +9860,14 @@
         </w:r>
       </w:hyperlink>
     </w:p>
-    <w:bookmarkEnd w:id="122"/>
-    <w:bookmarkStart w:id="124" w:name="ref-orth_testing_2021"/>
+    <w:bookmarkEnd w:id="124"/>
+    <w:bookmarkStart w:id="126" w:name="ref-orth_testing_2021"/>
     <w:p>
       <w:pPr>
         <w:pStyle w:val="Literaturverzeichnis"/>
       </w:pPr>
       <w:r>
-        <w:t xml:space="preserve">Orth, U., Clark, D. A., Donnellan, M. B., &amp; Robins, R. W. (2021). Testing prospective effects in longitudinal research:</w:t>
+        <w:t xml:space="preserve">Orth, U., Clark, D. A., Donnellan, M. B., Robins, R. W., &amp; Robins, R. W. (2021). Testing prospective effects in longitudinal research:</w:t>
       </w:r>
       <w:r>
         <w:t xml:space="preserve"> </w:t>
@@ -9785,7 +9910,7 @@
       <w:r>
         <w:t xml:space="preserve"> </w:t>
       </w:r>
-      <w:hyperlink r:id="rId123">
+      <w:hyperlink r:id="rId125">
         <w:r>
           <w:rPr>
             <w:rStyle w:val="Hyperlink"/>
@@ -9794,8 +9919,8 @@
         </w:r>
       </w:hyperlink>
     </w:p>
-    <w:bookmarkEnd w:id="124"/>
-    <w:bookmarkStart w:id="126" w:name="ref-rhemtulla_worse_2020"/>
+    <w:bookmarkEnd w:id="126"/>
+    <w:bookmarkStart w:id="128" w:name="ref-rhemtulla_worse_2020"/>
     <w:p>
       <w:pPr>
         <w:pStyle w:val="Literaturverzeichnis"/>
@@ -9844,7 +9969,7 @@
       <w:r>
         <w:t xml:space="preserve"> </w:t>
       </w:r>
-      <w:hyperlink r:id="rId125">
+      <w:hyperlink r:id="rId127">
         <w:r>
           <w:rPr>
             <w:rStyle w:val="Hyperlink"/>
@@ -9853,8 +9978,8 @@
         </w:r>
       </w:hyperlink>
     </w:p>
-    <w:bookmarkEnd w:id="126"/>
-    <w:bookmarkStart w:id="128" w:name="ref-rohrer_these_2021"/>
+    <w:bookmarkEnd w:id="128"/>
+    <w:bookmarkStart w:id="130" w:name="ref-rohrer_these_2021"/>
     <w:p>
       <w:pPr>
         <w:pStyle w:val="Literaturverzeichnis"/>
@@ -9903,7 +10028,7 @@
       <w:r>
         <w:t xml:space="preserve"> </w:t>
       </w:r>
-      <w:hyperlink r:id="rId127">
+      <w:hyperlink r:id="rId129">
         <w:r>
           <w:rPr>
             <w:rStyle w:val="Hyperlink"/>
@@ -9912,8 +10037,8 @@
         </w:r>
       </w:hyperlink>
     </w:p>
-    <w:bookmarkEnd w:id="128"/>
-    <w:bookmarkStart w:id="130" w:name="ref-stieger_changing_2021"/>
+    <w:bookmarkEnd w:id="130"/>
+    <w:bookmarkStart w:id="132" w:name="ref-stieger_changing_2021"/>
     <w:p>
       <w:pPr>
         <w:pStyle w:val="Literaturverzeichnis"/>
@@ -9950,7 +10075,7 @@
       <w:r>
         <w:t xml:space="preserve"> </w:t>
       </w:r>
-      <w:hyperlink r:id="rId129">
+      <w:hyperlink r:id="rId131">
         <w:r>
           <w:rPr>
             <w:rStyle w:val="Hyperlink"/>
@@ -9959,8 +10084,8 @@
         </w:r>
       </w:hyperlink>
     </w:p>
-    <w:bookmarkEnd w:id="130"/>
-    <w:bookmarkStart w:id="132" w:name="ref-westfall_statistically_2016"/>
+    <w:bookmarkEnd w:id="132"/>
+    <w:bookmarkStart w:id="134" w:name="ref-westfall_statistically_2016"/>
     <w:p>
       <w:pPr>
         <w:pStyle w:val="Literaturverzeichnis"/>
@@ -10030,7 +10155,7 @@
       <w:r>
         <w:t xml:space="preserve"> </w:t>
       </w:r>
-      <w:hyperlink r:id="rId131">
+      <w:hyperlink r:id="rId133">
         <w:r>
           <w:rPr>
             <w:rStyle w:val="Hyperlink"/>
@@ -10039,9 +10164,9 @@
         </w:r>
       </w:hyperlink>
     </w:p>
-    <w:bookmarkEnd w:id="132"/>
-    <w:bookmarkEnd w:id="133"/>
     <w:bookmarkEnd w:id="134"/>
+    <w:bookmarkEnd w:id="135"/>
+    <w:bookmarkEnd w:id="136"/>
     <w:sectPr>
       <w:headerReference r:id="rId10" w:type="even"/>
       <w:headerReference r:id="rId9" w:type="default"/>

</xml_diff>

<commit_message>
Final changes to R2 before submission
</commit_message>
<xml_diff>
--- a/Revision2.docx
+++ b/Revision2.docx
@@ -7133,7 +7133,7 @@
         <w:pStyle w:val="FirstParagraph"/>
       </w:pPr>
       <w:r>
-        <w:t xml:space="preserve">Debates about the utility and potential problems of the standard CLPM have often focused on the RI-CLPM as a potentially preferable alternative</w:t>
+        <w:t xml:space="preserve">Debates about the utility of the standard CLPM have often focused on the RI-CLPM as a preferable alternative</w:t>
       </w:r>
       <w:r>
         <w:t xml:space="preserve"> </w:t>
@@ -7142,7 +7142,7 @@
         <w:t xml:space="preserve">(e.g., Hamaker, 2023; Hamaker et al., 2015; Lucas, 2023; Lüdtke &amp; Robitzsch, 2022)</w:t>
       </w:r>
       <w:r>
-        <w:t xml:space="preserve">. Concerns have been raised, however, about the way that the RI-CLPM residualizes wave-specific variance when examining dynamic processes</w:t>
+        <w:t xml:space="preserve">. Concerns have been raised, however, about the fact that the RI-CLPM residualizes wave-specific variance when examining dynamic processes</w:t>
       </w:r>
       <w:r>
         <w:t xml:space="preserve"> </w:t>
@@ -7151,7 +7151,7 @@
         <w:t xml:space="preserve">(e.g., Orth et al., 2021)</w:t>
       </w:r>
       <w:r>
-        <w:t xml:space="preserve">. Specifically, it has been claimed by critics of the RI-CLPM, that this feature changes the question being asked, and it prevents researchers from examining whether stable traits predict change in an outcome.</w:t>
+        <w:t xml:space="preserve">. Critics of the RI-CLPM claim that this feature changes the question being asked. These critics have not, however, provided a coherent justification for this critique from a causal inference perspective. Indeed, as we explain below, we believe that the critique reflects a form of conceptual confusion about how specific analyses map on to theoretical questions. Moreover, alternative models, like the Dynamic Panel Model (DPM), can address the concerns about the CLPM without relying on residualization.</w:t>
       </w:r>
     </w:p>
     <w:p>
@@ -7159,7 +7159,7 @@
         <w:pStyle w:val="Textkrper"/>
       </w:pPr>
       <w:r>
-        <w:t xml:space="preserve">We disagree with</w:t>
+        <w:t xml:space="preserve">Considering the issue of conceptual confusion, we disagree with</w:t>
       </w:r>
       <w:r>
         <w:t xml:space="preserve"> </w:t>
@@ -7171,28 +7171,16 @@
         <w:t xml:space="preserve"> </w:t>
       </w:r>
       <w:r>
-        <w:t xml:space="preserve">that this feature of the RI-CLPM fundamentally changes the nature of the question that is being asked</w:t>
-      </w:r>
-      <w:r>
-        <w:t xml:space="preserve"> </w:t>
-      </w:r>
-      <w:r>
-        <w:t xml:space="preserve">(see Lucas, 2023)</w:t>
-      </w:r>
-      <w:r>
-        <w:t xml:space="preserve">.</w:t>
-      </w:r>
-      <w:r>
-        <w:t xml:space="preserve"> </w:t>
-      </w:r>
-      <w:r>
-        <w:t xml:space="preserve">Lundberg, Johnson, and Stewart (2021)</w:t>
-      </w:r>
-      <w:r>
-        <w:t xml:space="preserve"> </w:t>
-      </w:r>
-      <w:r>
-        <w:t xml:space="preserve">noted that when testing scientific questions, it is important to specify both a theoretical estimand—the theoretical question one is trying to answer—and an empirical estimand, which specifies how this theoretical questions maps on to a particular estimate from a statistical model under specific assumptions. Both the CLPM and the RI-CLPM are designed to answer the causal question: Would a change in personality</w:t>
+        <w:t xml:space="preserve">that residualization within the RI-CLPM fundamentally changes the nature of the question that is being asked. To clarify the matter, it is helpful to distinguish between the theoretical estimand—the target quantity we are interested in to address our substantive research question—and the empirical estimand, which can be derived from observable data</w:t>
+      </w:r>
+      <w:r>
+        <w:t xml:space="preserve"> </w:t>
+      </w:r>
+      <w:r>
+        <w:t xml:space="preserve">(Lundberg, Johnson, &amp; Stewart, 2021)</w:t>
+      </w:r>
+      <w:r>
+        <w:t xml:space="preserve">. Whether or not the empirical estimand corresponds to the theoretical estimand will depend on whether so-called identification assumptions are met. Both the CLPM and the RI-CLPM are typically employed to address the same theoretical estimand. They are both meant to answer the causal question: Would a change in personality</w:t>
       </w:r>
       <w:r>
         <w:t xml:space="preserve"> </w:t>
@@ -7208,16 +7196,16 @@
         <w:t xml:space="preserve"> </w:t>
       </w:r>
       <w:r>
-        <w:t xml:space="preserve">a change in religiosity. Each model answers this question, however, with different empirical estimands that can only appropriately test that theoretical question under specific assumptions. A primary argument underlying critiques of the CLPM is that the assumptions required to map the empirical estimand from that analysis to the theoretical estimand almost never hold. The RI-CLPM addresses the same theoretical estimand (i.e., the same theoretical question) with a different empirical estimand that has less restrictive (and more realistic) assumptions</w:t>
-      </w:r>
-      <w:r>
-        <w:t xml:space="preserve"> </w:t>
-      </w:r>
-      <w:r>
-        <w:t xml:space="preserve">(see Murayama &amp; Gfrörer, 2022 for a discussion of the similarities and differences between these models)</w:t>
-      </w:r>
-      <w:r>
-        <w:t xml:space="preserve">. Despite this disagreement, it is possible to examine alternative models that address concerns about time-invariant confounders in different ways.</w:t>
+        <w:t xml:space="preserve">a change in religiosity? However, each model targets a different empirical estimand, and thus, each recovers the theoretical estimand of interest under different assumptions. A primary argument against the CLPM is that the assumptions required to map its empirical estimand to the theoretical estimand almost never hold. In contrast, the RI-CLPM requires somewhat less restrictive (and thus more realistic) assumptions</w:t>
+      </w:r>
+      <w:r>
+        <w:t xml:space="preserve"> </w:t>
+      </w:r>
+      <w:r>
+        <w:t xml:space="preserve">(see Murayama &amp; Gfrörer, 2022)</w:t>
+      </w:r>
+      <w:r>
+        <w:t xml:space="preserve">.</w:t>
       </w:r>
     </w:p>
     <w:p>
@@ -7225,7 +7213,7 @@
         <w:pStyle w:val="Textkrper"/>
       </w:pPr>
       <w:r>
-        <w:t xml:space="preserve">One notable alternative to the RI-CLPM is the DPM, which does not residualize occasion-specific variance when examining dynamic processes over time. Instead, in the DPM, any effects of time-invariant predictors are specified to flow through each occasion when predicting change in the outcome variable, while still accounting for the trait-like associations between non-adjacent waves (see the online supplement for the code we used to run it and detailed results). We initially tried running a model with all five traits included simultaneously (with observed variables), but the model did not converge</w:t>
+        <w:t xml:space="preserve">Considering a possible alternative model that can account for time-invariant confounding, the DPM does not residualize occasion-specific variance when examining dynamic processes over time. Instead, in the DPM, any effects of time-invariant predictors are specified to flow through each occasion when predicting change in the outcome variable, while still accounting for the trait-like associations between non-adjacent waves (see the online supplement for the code we used to run it and detailed results). We initially tried running a model with all five traits included simultaneously (with observed variables), but the model did not converge</w:t>
       </w:r>
       <w:r>
         <w:rPr>

</xml_diff>